<commit_message>
change the introduction and conclusion
</commit_message>
<xml_diff>
--- a/reports/2023_КЭ-403_БогатыреваВО.docx
+++ b/reports/2023_КЭ-403_БогатыреваВО.docx
@@ -14,11 +14,11 @@
           <w:sz w:val="24"/>
         </w:rPr>
       </w:pPr>
-      <w:bookmarkStart w:id="0" w:name="_Toc36061214"/>
-      <w:bookmarkStart w:id="1" w:name="_Toc36061452"/>
+      <w:bookmarkStart w:id="0" w:name="_Toc41179884"/>
+      <w:bookmarkStart w:id="1" w:name="_Toc40986560"/>
       <w:bookmarkStart w:id="2" w:name="_Toc40985620"/>
-      <w:bookmarkStart w:id="3" w:name="_Toc40986560"/>
-      <w:bookmarkStart w:id="4" w:name="_Toc41179884"/>
+      <w:bookmarkStart w:id="3" w:name="_Toc36061452"/>
+      <w:bookmarkStart w:id="4" w:name="_Toc36061214"/>
       <w:r>
         <w:rPr>
           <w:color w:val="000000"/>
@@ -3385,21 +3385,7 @@
                 <w:rStyle w:val="a7"/>
                 <w:noProof/>
               </w:rPr>
-              <w:t>1.4. Краткий обз</w:t>
-            </w:r>
-            <w:r>
-              <w:rPr>
-                <w:rStyle w:val="a7"/>
-                <w:noProof/>
-              </w:rPr>
-              <w:t>о</w:t>
-            </w:r>
-            <w:r>
-              <w:rPr>
-                <w:rStyle w:val="a7"/>
-                <w:noProof/>
-              </w:rPr>
-              <w:t>р технологий для разработки веб-приложений</w:t>
+              <w:t>1.4. Краткий обзор технологий для разработки веб-приложений</w:t>
             </w:r>
             <w:r>
               <w:rPr>
@@ -4833,14 +4819,7 @@
           <w:sz w:val="28"/>
           <w:szCs w:val="28"/>
         </w:rPr>
-        <w:t>п</w:t>
-      </w:r>
-      <w:r>
-        <w:rPr>
-          <w:sz w:val="28"/>
-          <w:szCs w:val="28"/>
-        </w:rPr>
-        <w:t>роизвести</w:t>
+        <w:t>выполнить</w:t>
       </w:r>
       <w:r>
         <w:rPr>
@@ -4854,7 +4833,7 @@
           <w:color w:val="000000" w:themeColor="text1"/>
           <w:sz w:val="28"/>
         </w:rPr>
-        <w:t>обзор научной литературы и существующих аналогов</w:t>
+        <w:t>обзор литературы и существующих аналогов</w:t>
       </w:r>
       <w:r>
         <w:rPr>
@@ -4897,19 +4876,25 @@
         <w:rPr>
           <w:sz w:val="28"/>
         </w:rPr>
-        <w:t xml:space="preserve">смарт-контракт </w:t>
-      </w:r>
-      <w:r>
-        <w:rPr>
-          <w:sz w:val="28"/>
-        </w:rPr>
-        <w:t>и веб-приложение</w:t>
+        <w:t>смарт-контракт</w:t>
       </w:r>
       <w:r>
         <w:rPr>
           <w:sz w:val="28"/>
         </w:rPr>
         <w:t xml:space="preserve"> для электронного голосования</w:t>
+      </w:r>
+      <w:r>
+        <w:rPr>
+          <w:sz w:val="28"/>
+        </w:rPr>
+        <w:t xml:space="preserve"> </w:t>
+      </w:r>
+      <w:r>
+        <w:rPr>
+          <w:sz w:val="28"/>
+        </w:rPr>
+        <w:t>на основе технологии блокчейн</w:t>
       </w:r>
       <w:r>
         <w:rPr>
@@ -4939,35 +4924,31 @@
           <w:sz w:val="28"/>
           <w:szCs w:val="28"/>
         </w:rPr>
-        <w:t>р</w:t>
-      </w:r>
-      <w:r>
-        <w:rPr>
-          <w:sz w:val="28"/>
-          <w:szCs w:val="28"/>
-        </w:rPr>
-        <w:t xml:space="preserve">еализовать </w:t>
-      </w:r>
-      <w:r>
-        <w:rPr>
-          <w:sz w:val="28"/>
-          <w:szCs w:val="28"/>
-        </w:rPr>
-        <w:t>смарт-контракт</w:t>
-      </w:r>
-      <w:r>
-        <w:rPr>
-          <w:sz w:val="28"/>
-          <w:szCs w:val="28"/>
-        </w:rPr>
-        <w:t xml:space="preserve"> и веб-приложение</w:t>
-      </w:r>
-      <w:r>
-        <w:rPr>
-          <w:sz w:val="28"/>
-          <w:szCs w:val="28"/>
-        </w:rPr>
-        <w:t>;</w:t>
+        <w:t xml:space="preserve">спроектировать </w:t>
+      </w:r>
+      <w:r>
+        <w:rPr>
+          <w:sz w:val="28"/>
+        </w:rPr>
+        <w:t>веб-приложение</w:t>
+      </w:r>
+      <w:r>
+        <w:rPr>
+          <w:sz w:val="28"/>
+        </w:rPr>
+        <w:t xml:space="preserve"> для электронного голосования</w:t>
+      </w:r>
+      <w:r>
+        <w:rPr>
+          <w:sz w:val="28"/>
+        </w:rPr>
+        <w:t xml:space="preserve"> </w:t>
+      </w:r>
+      <w:r>
+        <w:rPr>
+          <w:sz w:val="28"/>
+        </w:rPr>
+        <w:t>на основе технологии блокчейн</w:t>
       </w:r>
     </w:p>
     <w:p>
@@ -4990,6 +4971,57 @@
           <w:sz w:val="28"/>
           <w:szCs w:val="28"/>
         </w:rPr>
+        <w:t>р</w:t>
+      </w:r>
+      <w:r>
+        <w:rPr>
+          <w:sz w:val="28"/>
+          <w:szCs w:val="28"/>
+        </w:rPr>
+        <w:t xml:space="preserve">еализовать </w:t>
+      </w:r>
+      <w:r>
+        <w:rPr>
+          <w:sz w:val="28"/>
+          <w:szCs w:val="28"/>
+        </w:rPr>
+        <w:t>смарт-контракт</w:t>
+      </w:r>
+      <w:r>
+        <w:rPr>
+          <w:sz w:val="28"/>
+          <w:szCs w:val="28"/>
+        </w:rPr>
+        <w:t xml:space="preserve"> и веб-приложение</w:t>
+      </w:r>
+      <w:r>
+        <w:rPr>
+          <w:sz w:val="28"/>
+          <w:szCs w:val="28"/>
+        </w:rPr>
+        <w:t>;</w:t>
+      </w:r>
+    </w:p>
+    <w:p>
+      <w:pPr>
+        <w:pStyle w:val="ad"/>
+        <w:numPr>
+          <w:ilvl w:val="0"/>
+          <w:numId w:val="4"/>
+        </w:numPr>
+        <w:spacing w:line="360" w:lineRule="auto"/>
+        <w:ind w:left="1134" w:hanging="425"/>
+        <w:jc w:val="both"/>
+        <w:rPr>
+          <w:sz w:val="28"/>
+          <w:szCs w:val="28"/>
+        </w:rPr>
+      </w:pPr>
+      <w:r>
+        <w:rPr>
+          <w:sz w:val="28"/>
+          <w:szCs w:val="28"/>
+        </w:rPr>
         <w:t>п</w:t>
       </w:r>
       <w:r>
@@ -5055,7 +5087,7 @@
         <w:t xml:space="preserve">м работы составляет </w:t>
       </w:r>
       <w:r>
-        <w:t>40</w:t>
+        <w:t>29</w:t>
       </w:r>
       <w:r>
         <w:t xml:space="preserve"> страниц, объ</w:t>
@@ -5076,13 +5108,7 @@
         <w:t> </w:t>
       </w:r>
       <w:r>
-        <w:t>1</w:t>
-      </w:r>
-      <w:r>
-        <w:rPr>
-          <w:rFonts w:hint="eastAsia"/>
-        </w:rPr>
-        <w:t>4</w:t>
+        <w:t>32</w:t>
       </w:r>
       <w:r>
         <w:t xml:space="preserve"> </w:t>
@@ -5099,6 +5125,7 @@
         <w:pStyle w:val="AStyle"/>
       </w:pPr>
       <w:r>
+        <w:lastRenderedPageBreak/>
         <w:t xml:space="preserve">В первой главе </w:t>
       </w:r>
       <w:r>
@@ -5119,7 +5146,6 @@
         <w:pStyle w:val="AStyle"/>
       </w:pPr>
       <w:r>
-        <w:lastRenderedPageBreak/>
         <w:t>Вторая глава содержит описание теоретической части по теме работы.</w:t>
       </w:r>
     </w:p>
@@ -8317,6 +8343,7 @@
       <w:r>
         <w:rPr>
           <w:noProof/>
+          <w:lang w:eastAsia="ru-RU"/>
         </w:rPr>
         <w:drawing>
           <wp:inline distT="0" distB="0" distL="0" distR="0" wp14:anchorId="7C640DDC" wp14:editId="3F7F170F">
@@ -10816,8 +10843,6 @@
       <w:r>
         <w:t>На рисунке 13</w:t>
       </w:r>
-      <w:bookmarkStart w:id="39" w:name="_GoBack"/>
-      <w:bookmarkEnd w:id="39"/>
       <w:r>
         <w:t xml:space="preserve"> представлен фирменный стиль веб-приложения, который включает в себя логотип, цветовую схему и шрифт. </w:t>
       </w:r>
@@ -11037,7 +11062,7 @@
         <w:pStyle w:val="1"/>
         <w:spacing w:after="0" w:line="360" w:lineRule="auto"/>
       </w:pPr>
-      <w:bookmarkStart w:id="40" w:name="_Toc127490758"/>
+      <w:bookmarkStart w:id="39" w:name="_Toc127490758"/>
       <w:bookmarkEnd w:id="25"/>
       <w:r>
         <w:lastRenderedPageBreak/>
@@ -11052,7 +11077,7 @@
         </w:rPr>
         <w:t>Е</w:t>
       </w:r>
-      <w:bookmarkEnd w:id="40"/>
+      <w:bookmarkEnd w:id="39"/>
     </w:p>
     <w:p>
       <w:pPr>
@@ -11078,7 +11103,10 @@
         <w:ind w:left="0" w:firstLine="709"/>
       </w:pPr>
       <w:r>
-        <w:t>Проведен обзор научной лит</w:t>
+        <w:t>Выполнен</w:t>
+      </w:r>
+      <w:r>
+        <w:t xml:space="preserve"> обзор лит</w:t>
       </w:r>
       <w:r>
         <w:t>ературы и существующих аналогов.</w:t>
@@ -11097,10 +11125,25 @@
         <w:ind w:left="0" w:firstLine="709"/>
       </w:pPr>
       <w:r>
-        <w:t xml:space="preserve">Спроектирована архитектура смарт-контракта для </w:t>
-      </w:r>
-      <w:r>
-        <w:t>электронного голосования.</w:t>
+        <w:t>Спроектирован</w:t>
+      </w:r>
+      <w:r>
+        <w:t xml:space="preserve"> </w:t>
+      </w:r>
+      <w:r>
+        <w:t>смарт-контракт</w:t>
+      </w:r>
+      <w:r>
+        <w:t xml:space="preserve"> для электронного голосования</w:t>
+      </w:r>
+      <w:r>
+        <w:t xml:space="preserve"> </w:t>
+      </w:r>
+      <w:r>
+        <w:t>на основе технологии блокчейн</w:t>
+      </w:r>
+      <w:r>
+        <w:t>.</w:t>
       </w:r>
     </w:p>
     <w:p>
@@ -11116,10 +11159,19 @@
         <w:ind w:left="0" w:firstLine="709"/>
       </w:pPr>
       <w:r>
-        <w:t>Реализован смарт-контра</w:t>
-      </w:r>
-      <w:r>
-        <w:t>кт для электронного голосования.</w:t>
+        <w:t>Спроектировано веб-приложение</w:t>
+      </w:r>
+      <w:r>
+        <w:t xml:space="preserve"> для электронного голосования</w:t>
+      </w:r>
+      <w:r>
+        <w:t xml:space="preserve"> </w:t>
+      </w:r>
+      <w:r>
+        <w:t>на основе технологии блокчейн</w:t>
+      </w:r>
+      <w:r>
+        <w:t>.</w:t>
       </w:r>
     </w:p>
     <w:p>
@@ -11135,27 +11187,46 @@
         <w:ind w:left="0" w:firstLine="709"/>
       </w:pPr>
       <w:r>
-        <w:t>Проведено тестирование смарт-контракта.</w:t>
+        <w:t>Реализован смарт-контра</w:t>
+      </w:r>
+      <w:r>
+        <w:t>кт</w:t>
+      </w:r>
+      <w:r>
+        <w:t xml:space="preserve"> и веб-приложение</w:t>
+      </w:r>
+      <w:r>
+        <w:t>.</w:t>
       </w:r>
     </w:p>
     <w:p>
       <w:pPr>
         <w:pStyle w:val="AStyle"/>
-      </w:pPr>
-      <w:r>
-        <w:t>Планируется дальнейшее развитие проекта, в частности реализация децентрализованного приложения, основанного на смарт-контракте</w:t>
-      </w:r>
-      <w:r>
-        <w:t xml:space="preserve"> </w:t>
-      </w:r>
-      <w:r>
-        <w:t>для электронного голосования.</w:t>
+        <w:numPr>
+          <w:ilvl w:val="0"/>
+          <w:numId w:val="23"/>
+        </w:numPr>
+        <w:tabs>
+          <w:tab w:val="left" w:pos="1134"/>
+        </w:tabs>
+        <w:ind w:left="0" w:firstLine="709"/>
+      </w:pPr>
+      <w:r>
+        <w:t xml:space="preserve">Проведено тестирование </w:t>
+      </w:r>
+      <w:r>
+        <w:t>работы приложения</w:t>
+      </w:r>
+      <w:r>
+        <w:t>.</w:t>
       </w:r>
     </w:p>
     <w:p>
       <w:pPr>
         <w:pStyle w:val="AStyle"/>
       </w:pPr>
+      <w:bookmarkStart w:id="40" w:name="_GoBack"/>
+      <w:bookmarkEnd w:id="40"/>
       <w:r>
         <w:t>В рамках работы были опубликованы следующие научные статьи.</w:t>
       </w:r>
@@ -15573,13 +15644,7 @@
         <w:rPr>
           <w:sz w:val="28"/>
         </w:rPr>
-        <w:t xml:space="preserve">. </w:t>
-      </w:r>
-      <w:r>
-        <w:rPr>
-          <w:sz w:val="28"/>
-        </w:rPr>
-        <w:t xml:space="preserve">[Электронный ресурс] </w:t>
+        <w:t xml:space="preserve">. [Электронный ресурс] </w:t>
       </w:r>
       <w:r>
         <w:rPr>
@@ -16724,7 +16789,7 @@
         <w:sz w:val="28"/>
         <w:szCs w:val="28"/>
       </w:rPr>
-      <w:t>27</w:t>
+      <w:t>26</w:t>
     </w:r>
     <w:r>
       <w:rPr>
@@ -23569,7 +23634,7 @@
 </file>
 
 <file path=customXml/itemProps1.xml><?xml version="1.0" encoding="utf-8"?>
-<ds:datastoreItem xmlns:ds="http://schemas.openxmlformats.org/officeDocument/2006/customXml" ds:itemID="{A8FED8E8-1AC1-4E54-82FC-E2E38D5AF40F}">
+<ds:datastoreItem xmlns:ds="http://schemas.openxmlformats.org/officeDocument/2006/customXml" ds:itemID="{4F710C35-AB04-4C98-82C0-323C45818DCD}">
   <ds:schemaRefs>
     <ds:schemaRef ds:uri="http://schemas.openxmlformats.org/officeDocument/2006/bibliography"/>
   </ds:schemaRefs>

</xml_diff>